<commit_message>
LoginWithVuex Tour dummy added
</commit_message>
<xml_diff>
--- a/LoginWithVuex/Links.docx
+++ b/LoginWithVuex/Links.docx
@@ -4,6 +4,9 @@
   <w:body>
     <w:p>
       <w:r>
+        <w:rPr>
+          <w:noProof/>
+        </w:rPr>
         <w:drawing>
           <wp:inline distT="0" distB="0" distL="0" distR="0" wp14:anchorId="629D095A" wp14:editId="3D7CBCBA">
             <wp:extent cx="5191850" cy="3057952"/>
@@ -40,8 +43,6 @@
           </wp:inline>
         </w:drawing>
       </w:r>
-      <w:bookmarkStart w:id="0" w:name="_GoBack"/>
-      <w:bookmarkEnd w:id="0"/>
     </w:p>
     <w:p>
       <w:hyperlink r:id="rId5" w:history="1">
@@ -54,6 +55,41 @@
       </w:hyperlink>
     </w:p>
     <w:p/>
+    <w:p>
+      <w:hyperlink r:id="rId6" w:history="1">
+        <w:r>
+          <w:rPr>
+            <w:rStyle w:val="Hyperlink"/>
+          </w:rPr>
+          <w:t>https://vuetifyjs.com/en/components/combobox/#caveats</w:t>
+        </w:r>
+      </w:hyperlink>
+    </w:p>
+    <w:p/>
+    <w:p>
+      <w:hyperlink r:id="rId7" w:history="1">
+        <w:r>
+          <w:rPr>
+            <w:rStyle w:val="Hyperlink"/>
+          </w:rPr>
+          <w:t>https://vuejsexamples.net/vuejs-dropdown/</w:t>
+        </w:r>
+      </w:hyperlink>
+    </w:p>
+    <w:p>
+      <w:hyperlink r:id="rId8" w:history="1">
+        <w:r>
+          <w:rPr>
+            <w:rStyle w:val="Hyperlink"/>
+          </w:rPr>
+          <w:t>https://vuejsexamples.com/simple-alert-for-vue-js/</w:t>
+        </w:r>
+      </w:hyperlink>
+    </w:p>
+    <w:p>
+      <w:bookmarkStart w:id="0" w:name="_GoBack"/>
+      <w:bookmarkEnd w:id="0"/>
+    </w:p>
     <w:sectPr>
       <w:pgSz w:w="11906" w:h="16838"/>
       <w:pgMar w:top="1417" w:right="1417" w:bottom="1134" w:left="1417" w:header="708" w:footer="708" w:gutter="0"/>

</xml_diff>

<commit_message>
GetTechnichian Skip und Take remove
</commit_message>
<xml_diff>
--- a/LoginWithVuex/Links.docx
+++ b/LoginWithVuex/Links.docx
@@ -50,13 +50,25 @@
           <w:rPr>
             <w:rStyle w:val="Hyperlink"/>
           </w:rPr>
-          <w:t>https://buefy.org/documentation/field</w:t>
+          <w:t>https://buefy.org/docum</w:t>
+        </w:r>
+        <w:r>
+          <w:rPr>
+            <w:rStyle w:val="Hyperlink"/>
+          </w:rPr>
+          <w:t>e</w:t>
+        </w:r>
+        <w:r>
+          <w:rPr>
+            <w:rStyle w:val="Hyperlink"/>
+          </w:rPr>
+          <w:t>ntation/field</w:t>
         </w:r>
       </w:hyperlink>
     </w:p>
     <w:p/>
     <w:p>
-      <w:hyperlink r:id="rId6" w:history="1">
+      <w:hyperlink r:id="rId6" w:anchor="caveats" w:history="1">
         <w:r>
           <w:rPr>
             <w:rStyle w:val="Hyperlink"/>
@@ -87,9 +99,52 @@
       </w:hyperlink>
     </w:p>
     <w:p>
-      <w:r>
-        <w:t>https://www.positronx.io/create-login-signup-ui-screens-in-vue-js-with-bootstrap/</w:t>
-      </w:r>
+      <w:hyperlink r:id="rId9" w:history="1">
+        <w:r>
+          <w:rPr>
+            <w:rStyle w:val="Hyperlink"/>
+          </w:rPr>
+          <w:t>https://www.positronx.io/create-login-signup-ui-screens-in-vue-js-with-bootstrap/</w:t>
+        </w:r>
+      </w:hyperlink>
+    </w:p>
+    <w:p>
+      <w:pPr>
+        <w:pStyle w:val="NurText"/>
+      </w:pPr>
+      <w:hyperlink r:id="rId10" w:history="1">
+        <w:r>
+          <w:rPr>
+            <w:rStyle w:val="Hyperlink"/>
+          </w:rPr>
+          <w:t>https://mdbootstrap.com/docs/v</w:t>
+        </w:r>
+        <w:r>
+          <w:rPr>
+            <w:rStyle w:val="Hyperlink"/>
+          </w:rPr>
+          <w:t>u</w:t>
+        </w:r>
+        <w:r>
+          <w:rPr>
+            <w:rStyle w:val="Hyperlink"/>
+          </w:rPr>
+          <w:t>e/forms/basic/</w:t>
+        </w:r>
+      </w:hyperlink>
+    </w:p>
+    <w:p/>
+    <w:p>
+      <w:hyperlink r:id="rId11" w:history="1">
+        <w:r>
+          <w:rPr>
+            <w:rStyle w:val="Hyperlink"/>
+          </w:rPr>
+          <w:t>https://www.w3schools.com/howto/howto_css_login_form.asp</w:t>
+        </w:r>
+      </w:hyperlink>
+    </w:p>
+    <w:p>
       <w:bookmarkStart w:id="0" w:name="_GoBack"/>
       <w:bookmarkEnd w:id="0"/>
     </w:p>
@@ -552,6 +607,46 @@
       <w:shd w:val="clear" w:color="auto" w:fill="E1DFDD"/>
     </w:rPr>
   </w:style>
+  <w:style w:type="paragraph" w:styleId="NurText">
+    <w:name w:val="Plain Text"/>
+    <w:basedOn w:val="Standard"/>
+    <w:link w:val="NurTextZchn"/>
+    <w:uiPriority w:val="99"/>
+    <w:semiHidden/>
+    <w:unhideWhenUsed/>
+    <w:rsid w:val="00170236"/>
+    <w:pPr>
+      <w:spacing w:after="0" w:line="240" w:lineRule="auto"/>
+    </w:pPr>
+    <w:rPr>
+      <w:rFonts w:ascii="Calibri" w:hAnsi="Calibri"/>
+      <w:szCs w:val="21"/>
+    </w:rPr>
+  </w:style>
+  <w:style w:type="character" w:customStyle="1" w:styleId="NurTextZchn">
+    <w:name w:val="Nur Text Zchn"/>
+    <w:basedOn w:val="Absatz-Standardschriftart"/>
+    <w:link w:val="NurText"/>
+    <w:uiPriority w:val="99"/>
+    <w:semiHidden/>
+    <w:rsid w:val="00170236"/>
+    <w:rPr>
+      <w:rFonts w:ascii="Calibri" w:hAnsi="Calibri"/>
+      <w:szCs w:val="21"/>
+    </w:rPr>
+  </w:style>
+  <w:style w:type="character" w:styleId="BesuchterLink">
+    <w:name w:val="FollowedHyperlink"/>
+    <w:basedOn w:val="Absatz-Standardschriftart"/>
+    <w:uiPriority w:val="99"/>
+    <w:semiHidden/>
+    <w:unhideWhenUsed/>
+    <w:rsid w:val="00170236"/>
+    <w:rPr>
+      <w:color w:val="954F72" w:themeColor="followedHyperlink"/>
+      <w:u w:val="single"/>
+    </w:rPr>
+  </w:style>
 </w:styles>
 </file>
 

</xml_diff>